<commit_message>
feat: Notificaciones Windows con winotify
</commit_message>
<xml_diff>
--- a/templates/base_template.docx
+++ b/templates/base_template.docx
@@ -90,7 +90,7 @@
                 <w:color w:val="424242"/>
                 <w:lang w:val="es-AR" w:eastAsia="es-AR"/>
               </w:rPr>
-              <w:t xml:space="preserve">- </w:t>
+              <w:t>- XXXX</w:t>
             </w:r>
             <w:r>
               <w:rPr>
@@ -100,7 +100,7 @@
                 <w:color w:val="424242"/>
                 <w:lang w:val="es-AR" w:eastAsia="es-AR"/>
               </w:rPr>
-              <w:t xml:space="preserve">InserfazFacturasAuto </w:t>
+              <w:t xml:space="preserve"> </w:t>
             </w:r>
             <w:r>
               <w:rPr>
@@ -120,7 +120,7 @@
                 <w:color w:val="424242"/>
                 <w:lang w:val="es-AR" w:eastAsia="es-AR"/>
               </w:rPr>
-              <w:t>6167</w:t>
+              <w:t>XXXX</w:t>
             </w:r>
           </w:p>
         </w:tc>
@@ -177,16 +177,7 @@
                 <w:szCs w:val="22"/>
                 <w:lang w:val="es-MX"/>
               </w:rPr>
-              <w:t xml:space="preserve">fecha_vencimiento - </w:t>
-            </w:r>
-            <w:r>
-              <w:rPr>
-                <w:rFonts w:ascii="Calibri" w:hAnsi="Calibri" w:cs="Calibri"/>
-                <w:sz w:val="22"/>
-                <w:szCs w:val="22"/>
-                <w:lang w:val="es-MX"/>
-              </w:rPr>
-              <w:t>codCondicionPago</w:t>
+              <w:t>XXXXXXXXXXXXXXXXXXXXXXXXXX</w:t>
             </w:r>
           </w:p>
         </w:tc>
@@ -328,10 +319,52 @@
                 <w:b/>
                 <w:sz w:val="22"/>
                 <w:szCs w:val="22"/>
+                <w:highlight w:val="red"/>
+                <w:lang w:val="es-MX"/>
+              </w:rPr>
+              <w:t>Requiere</w:t>
+            </w:r>
+            <w:r>
+              <w:rPr>
+                <w:rFonts w:ascii="Calibri" w:hAnsi="Calibri" w:cs="Calibri"/>
+                <w:b/>
+                <w:sz w:val="22"/>
+                <w:szCs w:val="22"/>
                 <w:highlight w:val="yellow"/>
                 <w:lang w:val="es-MX"/>
               </w:rPr>
-              <w:t>Requiere revisión</w:t>
+              <w:t xml:space="preserve"> revisión</w:t>
+            </w:r>
+            <w:r>
+              <w:rPr>
+                <w:rFonts w:ascii="Calibri" w:hAnsi="Calibri" w:cs="Calibri"/>
+                <w:b/>
+                <w:sz w:val="22"/>
+                <w:szCs w:val="22"/>
+                <w:lang w:val="es-MX"/>
+              </w:rPr>
+              <w:t xml:space="preserve"> </w:t>
+            </w:r>
+            <w:r>
+              <w:rPr>
+                <w:rFonts w:ascii="Calibri" w:hAnsi="Calibri" w:cs="Calibri"/>
+                <w:b/>
+                <w:sz w:val="22"/>
+                <w:szCs w:val="22"/>
+                <w:highlight w:val="green"/>
+                <w:lang w:val="es-MX"/>
+              </w:rPr>
+              <w:t>Ok-</w:t>
+            </w:r>
+            <w:r>
+              <w:rPr>
+                <w:rFonts w:ascii="Calibri" w:hAnsi="Calibri" w:cs="Calibri"/>
+                <w:b/>
+                <w:sz w:val="22"/>
+                <w:szCs w:val="22"/>
+                <w:lang w:val="es-MX"/>
+              </w:rPr>
+              <w:t xml:space="preserve"> </w:t>
             </w:r>
           </w:p>
         </w:tc>
@@ -374,7 +407,7 @@
           <w:szCs w:val="20"/>
           <w:lang w:eastAsia="es-AR"/>
         </w:rPr>
-        <w:t>SURA</w:t>
+        <w:t>XXXX</w:t>
       </w:r>
       <w:r>
         <w:rPr>
@@ -415,7 +448,7 @@
           <w:szCs w:val="20"/>
           <w:lang w:eastAsia="es-AR"/>
         </w:rPr>
-        <w:t>OCT042MAS</w:t>
+        <w:t>xxxxx</w:t>
       </w:r>
     </w:p>
     <w:p>
@@ -433,7 +466,7 @@
           <w:bCs/>
           <w:color w:val="424242"/>
           <w:sz w:val="20"/>
-          <w:lang w:val="es-AR" w:eastAsia="es-AR"/>
+          <w:lang w:val="en-US" w:eastAsia="es-AR"/>
         </w:rPr>
       </w:pPr>
       <w:r>
@@ -443,10 +476,12 @@
           <w:bCs/>
           <w:color w:val="424242"/>
           <w:sz w:val="20"/>
-          <w:lang w:eastAsia="es-AR"/>
+          <w:lang w:val="en-US" w:eastAsia="es-AR"/>
         </w:rPr>
         <w:t>Resumen del Problema:</w:t>
       </w:r>
+      <w:bookmarkStart w:id="0" w:name="_GoBack"/>
+      <w:bookmarkEnd w:id="0"/>
       <w:r>
         <w:rPr>
           <w:rFonts w:ascii="Segoe UI" w:hAnsi="Segoe UI" w:cs="Segoe UI"/>
@@ -454,7 +489,7 @@
           <w:bCs/>
           <w:color w:val="424242"/>
           <w:sz w:val="20"/>
-          <w:lang w:eastAsia="es-AR"/>
+          <w:lang w:val="en-US" w:eastAsia="es-AR"/>
         </w:rPr>
         <w:br/>
       </w:r>
@@ -463,101 +498,27 @@
           <w:rFonts w:ascii="Segoe UI" w:hAnsi="Segoe UI" w:cs="Segoe UI"/>
           <w:color w:val="424242"/>
           <w:sz w:val="18"/>
-          <w:lang w:eastAsia="es-AR"/>
+          <w:lang w:val="en-US" w:eastAsia="es-AR"/>
         </w:rPr>
-        <w:t>Este bug es una consecuencia directa del error reportado previamente (</w:t>
+        <w:t>I</w:t>
       </w:r>
       <w:r>
         <w:rPr>
           <w:rFonts w:ascii="Segoe UI" w:hAnsi="Segoe UI" w:cs="Segoe UI"/>
           <w:color w:val="424242"/>
           <w:sz w:val="18"/>
-          <w:lang w:eastAsia="es-AR"/>
+          <w:lang w:val="en-US" w:eastAsia="es-AR"/>
         </w:rPr>
-        <w:t>Incidente 13). Cuando se</w:t>
+        <w:t>s simply dummy text of the printing and typesetting industry. Lorem Ipsum has been the industry's standard dummy text ever since the 1500s, when an unknown printer took a galley of type and scrambled it to make a type specimen book. It has su</w:t>
       </w:r>
       <w:r>
         <w:rPr>
           <w:rFonts w:ascii="Segoe UI" w:hAnsi="Segoe UI" w:cs="Segoe UI"/>
           <w:color w:val="424242"/>
           <w:sz w:val="18"/>
-          <w:lang w:eastAsia="es-AR"/>
+          <w:lang w:val="en-US" w:eastAsia="es-AR"/>
         </w:rPr>
-        <w:br/>
-      </w:r>
-      <w:r>
-        <w:rPr>
-          <w:rFonts w:ascii="Segoe UI" w:hAnsi="Segoe UI" w:cs="Segoe UI"/>
-          <w:color w:val="424242"/>
-          <w:sz w:val="18"/>
-          <w:lang w:eastAsia="es-AR"/>
-        </w:rPr>
-        <w:t>selecciona un tipo de material no vehicular (ej.: "Material Productivo"), los camp</w:t>
-      </w:r>
-      <w:r>
-        <w:rPr>
-          <w:rFonts w:ascii="Segoe UI" w:hAnsi="Segoe UI" w:cs="Segoe UI"/>
-          <w:color w:val="424242"/>
-          <w:sz w:val="18"/>
-          <w:lang w:eastAsia="es-AR"/>
-        </w:rPr>
-        <w:t xml:space="preserve">os específicos para vehículos </w:t>
-      </w:r>
-      <w:r>
-        <w:rPr>
-          <w:rFonts w:ascii="Segoe UI" w:hAnsi="Segoe UI" w:cs="Segoe UI"/>
-          <w:color w:val="424242"/>
-          <w:sz w:val="18"/>
-          <w:lang w:eastAsia="es-AR"/>
-        </w:rPr>
-        <w:t>("Chasis", "Nro. Motor", etc.) se muestran incorrectamente. Si el usuario ingr</w:t>
-      </w:r>
-      <w:r>
-        <w:rPr>
-          <w:rFonts w:ascii="Segoe UI" w:hAnsi="Segoe UI" w:cs="Segoe UI"/>
-          <w:color w:val="424242"/>
-          <w:sz w:val="18"/>
-          <w:lang w:eastAsia="es-AR"/>
-        </w:rPr>
-        <w:t xml:space="preserve">esa datos en estos campos, la </w:t>
-      </w:r>
-      <w:r>
-        <w:rPr>
-          <w:rFonts w:ascii="Segoe UI" w:hAnsi="Segoe UI" w:cs="Segoe UI"/>
-          <w:color w:val="424242"/>
-          <w:sz w:val="18"/>
-          <w:lang w:eastAsia="es-AR"/>
-        </w:rPr>
-        <w:t>aplicación indica que la factura se creó o editó con éxito, pero los datos ingresados e</w:t>
-      </w:r>
-      <w:r>
-        <w:rPr>
-          <w:rFonts w:ascii="Segoe UI" w:hAnsi="Segoe UI" w:cs="Segoe UI"/>
-          <w:color w:val="424242"/>
-          <w:sz w:val="18"/>
-          <w:lang w:eastAsia="es-AR"/>
-        </w:rPr>
-        <w:t xml:space="preserve">n esos campos no se guardan, </w:t>
-      </w:r>
-      <w:r>
-        <w:rPr>
-          <w:rFonts w:ascii="Segoe UI" w:hAnsi="Segoe UI" w:cs="Segoe UI"/>
-          <w:color w:val="424242"/>
-          <w:sz w:val="18"/>
-          <w:lang w:eastAsia="es-AR"/>
-        </w:rPr>
-        <w:t>se pierden sin ninguna advertencia.</w:t>
-      </w:r>
-      <w:r>
-        <w:rPr>
-          <w:rFonts w:ascii="Segoe UI" w:hAnsi="Segoe UI" w:cs="Segoe UI"/>
-          <w:b/>
-          <w:bCs/>
-          <w:color w:val="424242"/>
-          <w:sz w:val="20"/>
-          <w:lang w:eastAsia="es-AR"/>
-        </w:rPr>
-        <w:br/>
+        <w:t>rvived not only five centuries.</w:t>
       </w:r>
     </w:p>
     <w:p>
@@ -567,7 +528,7 @@
           <w:numId w:val="18"/>
         </w:numPr>
         <w:shd w:val="clear" w:color="auto" w:fill="FAFAFA"/>
-        <w:spacing w:before="100" w:beforeAutospacing="1" w:after="100" w:afterAutospacing="1"/>
+        <w:spacing w:before="120" w:after="120" w:line="240" w:lineRule="atLeast"/>
         <w:ind w:left="0"/>
         <w:rPr>
           <w:rFonts w:ascii="Segoe UI" w:hAnsi="Segoe UI" w:cs="Segoe UI"/>
@@ -597,13 +558,13 @@
           <w:numId w:val="19"/>
         </w:numPr>
         <w:shd w:val="clear" w:color="auto" w:fill="FAFAFA"/>
-        <w:spacing w:before="100" w:beforeAutospacing="1" w:after="100" w:afterAutospacing="1"/>
+        <w:spacing w:before="120" w:after="120" w:line="240" w:lineRule="atLeast"/>
         <w:contextualSpacing/>
         <w:rPr>
           <w:rFonts w:ascii="Segoe UI" w:hAnsi="Segoe UI" w:cs="Segoe UI"/>
           <w:color w:val="424242"/>
           <w:sz w:val="18"/>
-          <w:lang w:eastAsia="es-AR"/>
+          <w:lang w:val="en-US" w:eastAsia="es-AR"/>
         </w:rPr>
       </w:pPr>
       <w:r>
@@ -611,255 +572,104 @@
           <w:rFonts w:ascii="Segoe UI" w:hAnsi="Segoe UI" w:cs="Segoe UI"/>
           <w:color w:val="424242"/>
           <w:sz w:val="18"/>
-          <w:lang w:eastAsia="es-AR"/>
+          <w:lang w:val="en-US" w:eastAsia="es-AR"/>
         </w:rPr>
-        <w:t>Iniciar la creación o edición de una Factura de Importación.</w:t>
-      </w:r>
-    </w:p>
-    <w:p>
-      <w:pPr>
-        <w:numPr>
-          <w:ilvl w:val="0"/>
-          <w:numId w:val="19"/>
-        </w:numPr>
-        <w:shd w:val="clear" w:color="auto" w:fill="FAFAFA"/>
-        <w:spacing w:before="100" w:beforeAutospacing="1" w:after="100" w:afterAutospacing="1"/>
-        <w:contextualSpacing/>
-        <w:rPr>
-          <w:rFonts w:ascii="Segoe UI" w:hAnsi="Segoe UI" w:cs="Segoe UI"/>
-          <w:color w:val="424242"/>
-          <w:sz w:val="18"/>
-          <w:lang w:eastAsia="es-AR"/>
-        </w:rPr>
-      </w:pPr>
-      <w:r>
-        <w:rPr>
-          <w:rFonts w:ascii="Segoe UI" w:hAnsi="Segoe UI" w:cs="Segoe UI"/>
-          <w:color w:val="424242"/>
-          <w:sz w:val="18"/>
-          <w:lang w:eastAsia="es-AR"/>
-        </w:rPr>
-        <w:t>Seleccionar como "Tipo de Material" una opción que NO sea "Vehículo" (ej: "Material Productivo").</w:t>
-      </w:r>
-    </w:p>
-    <w:p>
-      <w:pPr>
-        <w:numPr>
-          <w:ilvl w:val="0"/>
-          <w:numId w:val="19"/>
-        </w:numPr>
-        <w:shd w:val="clear" w:color="auto" w:fill="FAFAFA"/>
-        <w:spacing w:before="100" w:beforeAutospacing="1" w:after="100" w:afterAutospacing="1"/>
-        <w:contextualSpacing/>
-        <w:rPr>
-          <w:rFonts w:ascii="Segoe UI" w:hAnsi="Segoe UI" w:cs="Segoe UI"/>
-          <w:color w:val="424242"/>
-          <w:sz w:val="18"/>
-          <w:lang w:eastAsia="es-AR"/>
-        </w:rPr>
-      </w:pPr>
-      <w:r>
-        <w:rPr>
-          <w:rFonts w:ascii="Segoe UI" w:hAnsi="Segoe UI" w:cs="Segoe UI"/>
-          <w:color w:val="424242"/>
-          <w:sz w:val="18"/>
-          <w:lang w:eastAsia="es-AR"/>
-        </w:rPr>
-        <w:t>Abrir el modal para agregar un nuevo detalle de factura.</w:t>
-      </w:r>
-    </w:p>
-    <w:p>
-      <w:pPr>
-        <w:numPr>
-          <w:ilvl w:val="0"/>
-          <w:numId w:val="19"/>
-        </w:numPr>
-        <w:shd w:val="clear" w:color="auto" w:fill="FAFAFA"/>
-        <w:spacing w:before="100" w:beforeAutospacing="1" w:after="100" w:afterAutospacing="1"/>
-        <w:contextualSpacing/>
-        <w:rPr>
-          <w:rFonts w:ascii="Segoe UI" w:hAnsi="Segoe UI" w:cs="Segoe UI"/>
-          <w:color w:val="424242"/>
-          <w:sz w:val="18"/>
-          <w:lang w:eastAsia="es-AR"/>
-        </w:rPr>
-      </w:pPr>
-      <w:r>
-        <w:rPr>
-          <w:rFonts w:ascii="Segoe UI" w:hAnsi="Segoe UI" w:cs="Segoe UI"/>
-          <w:color w:val="424242"/>
-          <w:sz w:val="18"/>
-          <w:lang w:eastAsia="es-AR"/>
-        </w:rPr>
-        <w:t>Observar que los campos de vehículo ("Chasis", "Nro. Motor", etc.) están visibles (este es el primer bug).</w:t>
-      </w:r>
-    </w:p>
-    <w:p>
-      <w:pPr>
-        <w:numPr>
-          <w:ilvl w:val="0"/>
-          <w:numId w:val="19"/>
-        </w:numPr>
-        <w:shd w:val="clear" w:color="auto" w:fill="FAFAFA"/>
-        <w:spacing w:before="100" w:beforeAutospacing="1" w:after="100" w:afterAutospacing="1"/>
-        <w:contextualSpacing/>
-        <w:rPr>
-          <w:rFonts w:ascii="Segoe UI" w:hAnsi="Segoe UI" w:cs="Segoe UI"/>
-          <w:color w:val="424242"/>
-          <w:sz w:val="18"/>
-          <w:lang w:eastAsia="es-AR"/>
-        </w:rPr>
-      </w:pPr>
-      <w:r>
-        <w:rPr>
-          <w:rFonts w:ascii="Segoe UI" w:hAnsi="Segoe UI" w:cs="Segoe UI"/>
-          <w:color w:val="424242"/>
-          <w:sz w:val="18"/>
-          <w:lang w:eastAsia="es-AR"/>
-        </w:rPr>
-        <w:t xml:space="preserve">Ingresar datos de prueba en estos campos. </w:t>
+        <w:t>Ipsum passages, and more recently with desktop publishing</w:t>
       </w:r>
       <w:r>
         <w:rPr>
           <w:rFonts w:ascii="Segoe UI" w:hAnsi="Segoe UI" w:cs="Segoe UI"/>
           <w:color w:val="424242"/>
           <w:sz w:val="18"/>
-          <w:lang w:eastAsia="es-AR"/>
+          <w:lang w:val="en-US" w:eastAsia="es-AR"/>
         </w:rPr>
-        <w:t>E</w:t>
+        <w:t>.</w:t>
+      </w:r>
+    </w:p>
+    <w:p>
+      <w:pPr>
+        <w:numPr>
+          <w:ilvl w:val="0"/>
+          <w:numId w:val="19"/>
+        </w:numPr>
+        <w:shd w:val="clear" w:color="auto" w:fill="FAFAFA"/>
+        <w:spacing w:before="120" w:after="120" w:line="240" w:lineRule="atLeast"/>
+        <w:contextualSpacing/>
+        <w:rPr>
+          <w:rFonts w:ascii="Segoe UI" w:hAnsi="Segoe UI" w:cs="Segoe UI"/>
+          <w:color w:val="424242"/>
+          <w:sz w:val="18"/>
+          <w:lang w:val="en-US" w:eastAsia="es-AR"/>
+        </w:rPr>
+      </w:pPr>
+      <w:r>
+        <w:rPr>
+          <w:rFonts w:ascii="Segoe UI" w:hAnsi="Segoe UI" w:cs="Segoe UI"/>
+          <w:color w:val="424242"/>
+          <w:sz w:val="18"/>
+          <w:lang w:val="en-US" w:eastAsia="es-AR"/>
+        </w:rPr>
+        <w:t>Standard dummy text ever since the 1500s</w:t>
       </w:r>
       <w:r>
         <w:rPr>
           <w:rFonts w:ascii="Segoe UI" w:hAnsi="Segoe UI" w:cs="Segoe UI"/>
           <w:color w:val="424242"/>
           <w:sz w:val="18"/>
-          <w:lang w:eastAsia="es-AR"/>
+          <w:lang w:val="en-US" w:eastAsia="es-AR"/>
         </w:rPr>
-        <w:t>j.:</w:t>
+        <w:t>.</w:t>
+      </w:r>
+    </w:p>
+    <w:p>
+      <w:pPr>
+        <w:numPr>
+          <w:ilvl w:val="0"/>
+          <w:numId w:val="19"/>
+        </w:numPr>
+        <w:shd w:val="clear" w:color="auto" w:fill="FAFAFA"/>
+        <w:spacing w:before="120" w:after="120" w:line="240" w:lineRule="atLeast"/>
+        <w:contextualSpacing/>
+        <w:rPr>
+          <w:rFonts w:ascii="Segoe UI" w:hAnsi="Segoe UI" w:cs="Segoe UI"/>
+          <w:color w:val="424242"/>
+          <w:sz w:val="18"/>
+          <w:lang w:val="en-US" w:eastAsia="es-AR"/>
+        </w:rPr>
+      </w:pPr>
+      <w:r>
+        <w:rPr>
+          <w:rFonts w:ascii="Segoe UI" w:hAnsi="Segoe UI" w:cs="Segoe UI"/>
+          <w:color w:val="424242"/>
+          <w:sz w:val="18"/>
+          <w:lang w:val="en-US" w:eastAsia="es-AR"/>
+        </w:rPr>
+        <w:t>It was popularised in the 1960s with the release</w:t>
       </w:r>
       <w:r>
         <w:rPr>
           <w:rFonts w:ascii="Segoe UI" w:hAnsi="Segoe UI" w:cs="Segoe UI"/>
           <w:color w:val="424242"/>
           <w:sz w:val="18"/>
-          <w:lang w:eastAsia="es-AR"/>
+          <w:lang w:val="en-US" w:eastAsia="es-AR"/>
         </w:rPr>
-        <w:t xml:space="preserve"> "</w:t>
-      </w:r>
-      <w:r>
-        <w:rPr>
-          <w:rFonts w:ascii="Segoe UI" w:hAnsi="Segoe UI" w:cs="Segoe UI"/>
-          <w:color w:val="424242"/>
-          <w:sz w:val="18"/>
-          <w:lang w:eastAsia="es-AR"/>
-        </w:rPr>
-        <w:t>Nro. Motor</w:t>
-      </w:r>
-      <w:r>
-        <w:rPr>
-          <w:rFonts w:ascii="Segoe UI" w:hAnsi="Segoe UI" w:cs="Segoe UI"/>
-          <w:color w:val="424242"/>
-          <w:sz w:val="18"/>
-          <w:lang w:eastAsia="es-AR"/>
-        </w:rPr>
-        <w:t>-PRUEBA" en el campo "</w:t>
-      </w:r>
-      <w:r>
-        <w:rPr>
-          <w:rFonts w:ascii="Segoe UI" w:hAnsi="Segoe UI" w:cs="Segoe UI"/>
-          <w:color w:val="424242"/>
-          <w:sz w:val="18"/>
-          <w:lang w:eastAsia="es-AR"/>
-        </w:rPr>
-        <w:t xml:space="preserve"> </w:t>
-      </w:r>
-      <w:r>
-        <w:rPr>
-          <w:rFonts w:ascii="Segoe UI" w:hAnsi="Segoe UI" w:cs="Segoe UI"/>
-          <w:color w:val="424242"/>
-          <w:sz w:val="18"/>
-          <w:lang w:eastAsia="es-AR"/>
-        </w:rPr>
-        <w:t>Nro. Motor".</w:t>
+        <w:t>.</w:t>
       </w:r>
     </w:p>
     <w:p>
       <w:pPr>
-        <w:numPr>
-          <w:ilvl w:val="0"/>
-          <w:numId w:val="19"/>
-        </w:numPr>
         <w:shd w:val="clear" w:color="auto" w:fill="FAFAFA"/>
-        <w:spacing w:before="100" w:beforeAutospacing="1" w:after="100" w:afterAutospacing="1"/>
-        <w:contextualSpacing/>
+        <w:spacing w:before="120" w:after="120" w:line="240" w:lineRule="atLeast"/>
+        <w:ind w:left="-360"/>
         <w:rPr>
           <w:rFonts w:ascii="Segoe UI" w:hAnsi="Segoe UI" w:cs="Segoe UI"/>
+          <w:b/>
+          <w:bCs/>
           <w:color w:val="424242"/>
-          <w:sz w:val="18"/>
-          <w:lang w:eastAsia="es-AR"/>
+          <w:sz w:val="20"/>
+          <w:lang w:val="en-US" w:eastAsia="es-AR"/>
         </w:rPr>
       </w:pPr>
-      <w:r>
-        <w:rPr>
-          <w:rFonts w:ascii="Segoe UI" w:hAnsi="Segoe UI" w:cs="Segoe UI"/>
-          <w:color w:val="424242"/>
-          <w:sz w:val="18"/>
-          <w:lang w:eastAsia="es-AR"/>
-        </w:rPr>
-        <w:t>Completar los demás campos necesarios y guardar el detalle.</w:t>
-      </w:r>
-    </w:p>
-    <w:p>
-      <w:pPr>
-        <w:numPr>
-          <w:ilvl w:val="0"/>
-          <w:numId w:val="19"/>
-        </w:numPr>
-        <w:shd w:val="clear" w:color="auto" w:fill="FAFAFA"/>
-        <w:spacing w:before="100" w:beforeAutospacing="1" w:after="100" w:afterAutospacing="1"/>
-        <w:contextualSpacing/>
-        <w:rPr>
-          <w:rFonts w:ascii="Segoe UI" w:hAnsi="Segoe UI" w:cs="Segoe UI"/>
-          <w:color w:val="424242"/>
-          <w:sz w:val="18"/>
-          <w:lang w:eastAsia="es-AR"/>
-        </w:rPr>
-      </w:pPr>
-      <w:r>
-        <w:rPr>
-          <w:rFonts w:ascii="Segoe UI" w:hAnsi="Segoe UI" w:cs="Segoe UI"/>
-          <w:color w:val="424242"/>
-          <w:sz w:val="18"/>
-          <w:lang w:eastAsia="es-AR"/>
-        </w:rPr>
-        <w:t>Guardar la factura principal. El sistema mostrará un mensaje de éxito.</w:t>
-      </w:r>
-    </w:p>
-    <w:p>
-      <w:pPr>
-        <w:numPr>
-          <w:ilvl w:val="0"/>
-          <w:numId w:val="19"/>
-        </w:numPr>
-        <w:shd w:val="clear" w:color="auto" w:fill="FAFAFA"/>
-        <w:spacing w:before="100" w:beforeAutospacing="1" w:after="100" w:afterAutospacing="1"/>
-        <w:contextualSpacing/>
-        <w:rPr>
-          <w:rFonts w:ascii="Segoe UI" w:hAnsi="Segoe UI" w:cs="Segoe UI"/>
-          <w:color w:val="424242"/>
-          <w:sz w:val="18"/>
-          <w:lang w:eastAsia="es-AR"/>
-        </w:rPr>
-      </w:pPr>
-      <w:r>
-        <w:rPr>
-          <w:rFonts w:ascii="Segoe UI" w:hAnsi="Segoe UI" w:cs="Segoe UI"/>
-          <w:color w:val="424242"/>
-          <w:sz w:val="18"/>
-          <w:lang w:eastAsia="es-AR"/>
-        </w:rPr>
-        <w:t>Volver a buscar y abrir la misma factura para revisar el detalle recién guardado.</w:t>
-      </w:r>
       <w:r>
         <w:rPr>
           <w:rFonts w:ascii="Segoe UI" w:hAnsi="Segoe UI" w:cs="Segoe UI"/>
@@ -869,21 +679,6 @@
         </w:rPr>
         <w:br/>
       </w:r>
-    </w:p>
-    <w:p>
-      <w:pPr>
-        <w:shd w:val="clear" w:color="auto" w:fill="FAFAFA"/>
-        <w:spacing w:before="100" w:beforeAutospacing="1" w:after="100" w:afterAutospacing="1"/>
-        <w:ind w:left="-360"/>
-        <w:rPr>
-          <w:rFonts w:ascii="Segoe UI" w:hAnsi="Segoe UI" w:cs="Segoe UI"/>
-          <w:b/>
-          <w:bCs/>
-          <w:color w:val="424242"/>
-          <w:sz w:val="20"/>
-          <w:lang w:val="es-AR" w:eastAsia="es-AR"/>
-        </w:rPr>
-      </w:pPr>
       <w:r>
         <w:rPr>
           <w:rFonts w:ascii="Segoe UI" w:hAnsi="Segoe UI" w:cs="Segoe UI"/>
@@ -891,7 +686,7 @@
           <w:bCs/>
           <w:color w:val="424242"/>
           <w:sz w:val="20"/>
-          <w:lang w:val="es-AR" w:eastAsia="es-AR"/>
+          <w:lang w:val="en-US" w:eastAsia="es-AR"/>
         </w:rPr>
         <w:t>Resultado observado:</w:t>
       </w:r>
@@ -899,13 +694,13 @@
     <w:p>
       <w:pPr>
         <w:shd w:val="clear" w:color="auto" w:fill="FAFAFA"/>
-        <w:spacing w:before="100" w:beforeAutospacing="1" w:after="100" w:afterAutospacing="1"/>
+        <w:spacing w:before="120" w:after="120" w:line="240" w:lineRule="atLeast"/>
         <w:ind w:left="-360"/>
         <w:rPr>
           <w:rFonts w:ascii="Segoe UI" w:hAnsi="Segoe UI" w:cs="Segoe UI"/>
           <w:color w:val="424242"/>
           <w:sz w:val="18"/>
-          <w:lang w:eastAsia="es-AR"/>
+          <w:lang w:val="en-US" w:eastAsia="es-AR"/>
         </w:rPr>
       </w:pPr>
       <w:r>
@@ -913,39 +708,39 @@
           <w:rFonts w:ascii="Segoe UI" w:hAnsi="Segoe UI" w:cs="Segoe UI"/>
           <w:color w:val="424242"/>
           <w:sz w:val="18"/>
-          <w:lang w:eastAsia="es-AR"/>
+          <w:lang w:val="en-US" w:eastAsia="es-AR"/>
         </w:rPr>
-        <w:t xml:space="preserve">El campo "Nro. Motor " (y los demás campos de vehículo) aparece vacío. La información "Nro. Motor-PRUEBA </w:t>
+        <w:t>It is a long established fact that a reader will be distracted by the readable content of a page when looking at its layout. The point of using Lorem Ipsum is that it has a more-or-less normal distribution</w:t>
       </w:r>
       <w:r>
         <w:rPr>
           <w:rFonts w:ascii="Segoe UI" w:hAnsi="Segoe UI" w:cs="Segoe UI"/>
           <w:color w:val="424242"/>
           <w:sz w:val="18"/>
-          <w:lang w:eastAsia="es-AR"/>
+          <w:lang w:val="en-US" w:eastAsia="es-AR"/>
         </w:rPr>
-        <w:t xml:space="preserve">" se ha perdido </w:t>
+        <w:t xml:space="preserve"> of letters</w:t>
       </w:r>
       <w:r>
         <w:rPr>
           <w:rFonts w:ascii="Segoe UI" w:hAnsi="Segoe UI" w:cs="Segoe UI"/>
           <w:color w:val="424242"/>
           <w:sz w:val="18"/>
-          <w:lang w:eastAsia="es-AR"/>
+          <w:lang w:val="en-US" w:eastAsia="es-AR"/>
         </w:rPr>
-        <w:t>por completo, a pesar de que el sistema indicó que la operación fue exitosa.</w:t>
+        <w:t>.</w:t>
       </w:r>
     </w:p>
     <w:p>
       <w:pPr>
         <w:shd w:val="clear" w:color="auto" w:fill="FAFAFA"/>
-        <w:spacing w:before="100" w:beforeAutospacing="1" w:after="100" w:afterAutospacing="1"/>
+        <w:spacing w:before="120" w:after="120" w:line="240" w:lineRule="atLeast"/>
         <w:ind w:left="-360"/>
         <w:rPr>
           <w:rFonts w:ascii="Segoe UI" w:hAnsi="Segoe UI" w:cs="Segoe UI"/>
           <w:color w:val="424242"/>
           <w:sz w:val="18"/>
-          <w:lang w:eastAsia="es-AR"/>
+          <w:lang w:val="en-US" w:eastAsia="es-AR"/>
         </w:rPr>
       </w:pPr>
       <w:r>
@@ -955,7 +750,7 @@
           <w:bCs/>
           <w:color w:val="424242"/>
           <w:sz w:val="20"/>
-          <w:lang w:val="es-AR" w:eastAsia="es-AR"/>
+          <w:lang w:val="en-US" w:eastAsia="es-AR"/>
         </w:rPr>
         <w:t>Resultado esperado:</w:t>
       </w:r>
@@ -967,13 +762,13 @@
           <w:numId w:val="18"/>
         </w:numPr>
         <w:shd w:val="clear" w:color="auto" w:fill="FAFAFA"/>
-        <w:spacing w:before="100" w:beforeAutospacing="1" w:after="100" w:afterAutospacing="1"/>
+        <w:spacing w:before="120" w:after="120" w:line="240" w:lineRule="atLeast"/>
         <w:ind w:left="0"/>
         <w:rPr>
           <w:rFonts w:ascii="Segoe UI" w:hAnsi="Segoe UI" w:cs="Segoe UI"/>
           <w:color w:val="424242"/>
           <w:sz w:val="18"/>
-          <w:lang w:eastAsia="es-AR"/>
+          <w:lang w:val="en-US" w:eastAsia="es-AR"/>
         </w:rPr>
       </w:pPr>
       <w:r>
@@ -981,151 +776,54 @@
           <w:rFonts w:ascii="Segoe UI" w:hAnsi="Segoe UI" w:cs="Segoe UI"/>
           <w:color w:val="424242"/>
           <w:sz w:val="18"/>
-          <w:lang w:eastAsia="es-AR"/>
+          <w:lang w:val="en-US" w:eastAsia="es-AR"/>
         </w:rPr>
-        <w:t>El resultado esperado principal es que estos campos no deberían haber sido visibles en primer lugar.</w:t>
-      </w:r>
-    </w:p>
-    <w:p>
-      <w:pPr>
-        <w:numPr>
-          <w:ilvl w:val="0"/>
-          <w:numId w:val="18"/>
-        </w:numPr>
-        <w:shd w:val="clear" w:color="auto" w:fill="FAFAFA"/>
-        <w:spacing w:before="100" w:beforeAutospacing="1" w:after="100" w:afterAutospacing="1"/>
-        <w:ind w:left="0"/>
-        <w:rPr>
-          <w:rFonts w:ascii="Segoe UI" w:hAnsi="Segoe UI" w:cs="Segoe UI"/>
-          <w:color w:val="424242"/>
-          <w:sz w:val="18"/>
-          <w:lang w:eastAsia="es-AR"/>
-        </w:rPr>
-      </w:pPr>
-      <w:r>
-        <w:rPr>
-          <w:rFonts w:ascii="Segoe UI" w:hAnsi="Segoe UI" w:cs="Segoe UI"/>
-          <w:color w:val="424242"/>
-          <w:sz w:val="18"/>
-          <w:lang w:eastAsia="es-AR"/>
-        </w:rPr>
-        <w:t>Sin embargo, si un campo es visible y editable, el sistema NUNCA debe descartar los datos de forma silenciosa.</w:t>
+        <w:t>There are many variations of passages of Lorem Ipsum </w:t>
       </w:r>
       <w:r>
         <w:rPr>
           <w:rFonts w:ascii="Segoe UI" w:hAnsi="Segoe UI" w:cs="Segoe UI"/>
           <w:color w:val="424242"/>
           <w:sz w:val="18"/>
-          <w:lang w:eastAsia="es-AR"/>
+          <w:lang w:val="en-US" w:eastAsia="es-AR"/>
         </w:rPr>
-        <w:t xml:space="preserve"> </w:t>
+        <w:t>.</w:t>
+      </w:r>
+    </w:p>
+    <w:p>
+      <w:pPr>
+        <w:numPr>
+          <w:ilvl w:val="0"/>
+          <w:numId w:val="18"/>
+        </w:numPr>
+        <w:shd w:val="clear" w:color="auto" w:fill="FAFAFA"/>
+        <w:spacing w:before="120" w:after="120" w:line="240" w:lineRule="atLeast"/>
+        <w:ind w:left="0"/>
+        <w:rPr>
+          <w:rFonts w:ascii="Segoe UI" w:hAnsi="Segoe UI" w:cs="Segoe UI"/>
+          <w:color w:val="424242"/>
+          <w:sz w:val="18"/>
+          <w:lang w:val="en-US" w:eastAsia="es-AR"/>
+        </w:rPr>
+      </w:pPr>
+      <w:r>
+        <w:rPr>
+          <w:rFonts w:ascii="Segoe UI" w:hAnsi="Segoe UI" w:cs="Segoe UI"/>
+          <w:color w:val="424242"/>
+          <w:sz w:val="18"/>
+          <w:lang w:val="en-US" w:eastAsia="es-AR"/>
+        </w:rPr>
+        <w:t>H</w:t>
       </w:r>
       <w:r>
         <w:rPr>
           <w:rFonts w:ascii="Segoe UI" w:hAnsi="Segoe UI" w:cs="Segoe UI"/>
           <w:color w:val="424242"/>
           <w:sz w:val="18"/>
-          <w:lang w:eastAsia="es-AR"/>
+          <w:lang w:val="en-US" w:eastAsia="es-AR"/>
         </w:rPr>
-        <w:t>Debería guardarlos o, en su defecto, mostrar un error de validación claro que indique por qué no se pueden</w:t>
+        <w:t xml:space="preserve">e standard chunk of Lorem Ipsum used </w:t>
       </w:r>
-      <w:r>
-        <w:rPr>
-          <w:rFonts w:ascii="Segoe UI" w:hAnsi="Segoe UI" w:cs="Segoe UI"/>
-          <w:color w:val="424242"/>
-          <w:sz w:val="18"/>
-          <w:lang w:eastAsia="es-AR"/>
-        </w:rPr>
-        <w:t xml:space="preserve"> </w:t>
-      </w:r>
-      <w:r>
-        <w:rPr>
-          <w:rFonts w:ascii="Segoe UI" w:hAnsi="Segoe UI" w:cs="Segoe UI"/>
-          <w:color w:val="424242"/>
-          <w:sz w:val="18"/>
-          <w:lang w:eastAsia="es-AR"/>
-        </w:rPr>
-        <w:t>guardar.</w:t>
-      </w:r>
-    </w:p>
-    <w:p>
-      <w:pPr>
-        <w:shd w:val="clear" w:color="auto" w:fill="FAFAFA"/>
-        <w:spacing w:before="100" w:beforeAutospacing="1" w:after="100" w:afterAutospacing="1"/>
-        <w:ind w:left="-360"/>
-        <w:rPr>
-          <w:rFonts w:ascii="Segoe UI" w:hAnsi="Segoe UI" w:cs="Segoe UI"/>
-          <w:color w:val="424242"/>
-          <w:sz w:val="18"/>
-          <w:lang w:eastAsia="es-AR"/>
-        </w:rPr>
-      </w:pPr>
-      <w:r>
-        <w:rPr>
-          <w:rFonts w:ascii="Segoe UI" w:hAnsi="Segoe UI" w:cs="Segoe UI"/>
-          <w:b/>
-          <w:bCs/>
-          <w:color w:val="424242"/>
-          <w:sz w:val="20"/>
-          <w:lang w:val="es-AR" w:eastAsia="es-AR"/>
-        </w:rPr>
-        <w:t>Impacto:</w:t>
-      </w:r>
-      <w:r>
-        <w:rPr>
-          <w:rFonts w:ascii="Segoe UI" w:hAnsi="Segoe UI" w:cs="Segoe UI"/>
-          <w:b/>
-          <w:bCs/>
-          <w:color w:val="424242"/>
-          <w:sz w:val="20"/>
-          <w:lang w:val="es-AR" w:eastAsia="es-AR"/>
-        </w:rPr>
-        <w:br/>
-      </w:r>
-      <w:r>
-        <w:rPr>
-          <w:rFonts w:ascii="Segoe UI" w:hAnsi="Segoe UI" w:cs="Segoe UI"/>
-          <w:color w:val="424242"/>
-          <w:sz w:val="18"/>
-          <w:lang w:eastAsia="es-AR"/>
-        </w:rPr>
-        <w:t xml:space="preserve">El campo "Nro. Motor " (y los demás campos de vehículo) aparece vacío. La información "Nro. Motor-PRUEBA </w:t>
-      </w:r>
-      <w:r>
-        <w:rPr>
-          <w:rFonts w:ascii="Segoe UI" w:hAnsi="Segoe UI" w:cs="Segoe UI"/>
-          <w:color w:val="424242"/>
-          <w:sz w:val="18"/>
-          <w:lang w:eastAsia="es-AR"/>
-        </w:rPr>
-        <w:t xml:space="preserve">" se ha perdido </w:t>
-      </w:r>
-      <w:r>
-        <w:rPr>
-          <w:rFonts w:ascii="Segoe UI" w:hAnsi="Segoe UI" w:cs="Segoe UI"/>
-          <w:color w:val="424242"/>
-          <w:sz w:val="18"/>
-          <w:lang w:eastAsia="es-AR"/>
-        </w:rPr>
-        <w:t>por completo, a pesar de que el sistema indicó que la operación fue exitosa.</w:t>
-      </w:r>
-    </w:p>
-    <w:p>
-      <w:pPr>
-        <w:shd w:val="clear" w:color="auto" w:fill="FAFAFA"/>
-        <w:spacing w:before="100" w:beforeAutospacing="1" w:after="100" w:afterAutospacing="1"/>
-        <w:ind w:left="-360"/>
-        <w:rPr>
-          <w:rFonts w:ascii="Segoe UI" w:hAnsi="Segoe UI" w:cs="Segoe UI"/>
-          <w:b/>
-          <w:bCs/>
-          <w:color w:val="424242"/>
-          <w:sz w:val="20"/>
-          <w:lang w:eastAsia="es-AR"/>
-        </w:rPr>
-      </w:pPr>
-      <w:bookmarkStart w:id="0" w:name="_GoBack"/>
-      <w:bookmarkEnd w:id="0"/>
     </w:p>
     <w:sectPr>
       <w:pgSz w:w="11906" w:h="16838"/>
@@ -4425,7 +4123,6 @@
   <w:style w:type="character" w:default="1" w:styleId="Fuentedeprrafopredeter">
     <w:name w:val="Default Paragraph Font"/>
     <w:uiPriority w:val="1"/>
-    <w:semiHidden/>
     <w:unhideWhenUsed/>
   </w:style>
   <w:style w:type="table" w:default="1" w:styleId="Tablanormal">
@@ -5092,7 +4789,7 @@
 </file>
 
 <file path=customXml/itemProps1.xml><?xml version="1.0" encoding="utf-8"?>
-<ds:datastoreItem xmlns:ds="http://schemas.openxmlformats.org/officeDocument/2006/customXml" ds:itemID="{B986189C-46BD-4EDE-996A-F662B83E60A0}">
+<ds:datastoreItem xmlns:ds="http://schemas.openxmlformats.org/officeDocument/2006/customXml" ds:itemID="{FD4E011B-D574-4A64-AC50-D8564E54DC7F}">
   <ds:schemaRefs>
     <ds:schemaRef ds:uri="http://schemas.openxmlformats.org/officeDocument/2006/bibliography"/>
   </ds:schemaRefs>

</xml_diff>

<commit_message>
refactor(docx): Mejorar la creación de tablas y la lógica de placeholders
</commit_message>
<xml_diff>
--- a/templates/base_template.docx
+++ b/templates/base_template.docx
@@ -90,42 +90,15 @@
                 <w:color w:val="424242"/>
                 <w:lang w:val="es-AR" w:eastAsia="es-AR"/>
               </w:rPr>
-              <w:t>- XXXX</w:t>
-            </w:r>
-            <w:r>
-              <w:rPr>
-                <w:rFonts w:ascii="Segoe UI" w:hAnsi="Segoe UI" w:cs="Segoe UI"/>
-                <w:b/>
-                <w:bCs/>
-                <w:color w:val="424242"/>
-                <w:lang w:val="es-AR" w:eastAsia="es-AR"/>
-              </w:rPr>
-              <w:t xml:space="preserve"> </w:t>
-            </w:r>
-            <w:r>
-              <w:rPr>
-                <w:rFonts w:ascii="Segoe UI" w:hAnsi="Segoe UI" w:cs="Segoe UI"/>
-                <w:b/>
-                <w:bCs/>
-                <w:color w:val="424242"/>
-                <w:lang w:val="es-AR" w:eastAsia="es-AR"/>
-              </w:rPr>
-              <w:t xml:space="preserve">– Tarea </w:t>
-            </w:r>
-            <w:r>
-              <w:rPr>
-                <w:rFonts w:ascii="Segoe UI" w:hAnsi="Segoe UI" w:cs="Segoe UI"/>
-                <w:b/>
-                <w:bCs/>
-                <w:color w:val="424242"/>
-                <w:lang w:val="es-AR" w:eastAsia="es-AR"/>
-              </w:rPr>
-              <w:t>XXXX</w:t>
+              <w:t>{{TEST_ID}}</w:t>
             </w:r>
           </w:p>
         </w:tc>
       </w:tr>
       <w:tr>
+        <w:trPr>
+          <w:trHeight w:val="231"/>
+        </w:trPr>
         <w:tc>
           <w:tcPr>
             <w:tcW w:w="8931" w:type="dxa"/>
@@ -168,7 +141,10 @@
                 <w:szCs w:val="22"/>
                 <w:lang w:val="es-MX"/>
               </w:rPr>
-              <w:t xml:space="preserve">: </w:t>
+              <w:t>:</w:t>
+            </w:r>
+            <w:r>
+              <w:t xml:space="preserve"> </w:t>
             </w:r>
             <w:r>
               <w:rPr>
@@ -177,35 +153,10 @@
                 <w:szCs w:val="22"/>
                 <w:lang w:val="es-MX"/>
               </w:rPr>
-              <w:t>XXXXXXXXXXXXXXXXXXXXXXXXXX</w:t>
+              <w:t>{{STEP_DESC}}</w:t>
             </w:r>
-          </w:p>
-        </w:tc>
-      </w:tr>
-      <w:tr>
-        <w:tc>
-          <w:tcPr>
-            <w:tcW w:w="8931" w:type="dxa"/>
-            <w:gridSpan w:val="3"/>
-            <w:tcBorders>
-              <w:top w:val="single" w:sz="4" w:space="0" w:color="auto"/>
-              <w:left w:val="single" w:sz="4" w:space="0" w:color="auto"/>
-              <w:bottom w:val="single" w:sz="4" w:space="0" w:color="auto"/>
-              <w:right w:val="single" w:sz="4" w:space="0" w:color="auto"/>
-            </w:tcBorders>
-            <w:shd w:val="clear" w:color="auto" w:fill="D5DCE4" w:themeFill="text2" w:themeFillTint="33"/>
-            <w:hideMark/>
-          </w:tcPr>
-          <w:p>
-            <w:pPr>
-              <w:pStyle w:val="Ttulo1"/>
-              <w:shd w:val="clear" w:color="auto" w:fill="FFFFFF"/>
-              <w:rPr>
-                <w:rFonts w:ascii="Calibri" w:hAnsi="Calibri" w:cs="Calibri"/>
-                <w:sz w:val="22"/>
-                <w:szCs w:val="22"/>
-              </w:rPr>
-            </w:pPr>
+            <w:bookmarkStart w:id="0" w:name="_GoBack"/>
+            <w:bookmarkEnd w:id="0"/>
           </w:p>
         </w:tc>
       </w:tr>
@@ -480,8 +431,6 @@
         </w:rPr>
         <w:t>Resumen del Problema:</w:t>
       </w:r>
-      <w:bookmarkStart w:id="0" w:name="_GoBack"/>
-      <w:bookmarkEnd w:id="0"/>
       <w:r>
         <w:rPr>
           <w:rFonts w:ascii="Segoe UI" w:hAnsi="Segoe UI" w:cs="Segoe UI"/>
@@ -4123,6 +4072,7 @@
   <w:style w:type="character" w:default="1" w:styleId="Fuentedeprrafopredeter">
     <w:name w:val="Default Paragraph Font"/>
     <w:uiPriority w:val="1"/>
+    <w:semiHidden/>
     <w:unhideWhenUsed/>
   </w:style>
   <w:style w:type="table" w:default="1" w:styleId="Tablanormal">
@@ -4789,7 +4739,7 @@
 </file>
 
 <file path=customXml/itemProps1.xml><?xml version="1.0" encoding="utf-8"?>
-<ds:datastoreItem xmlns:ds="http://schemas.openxmlformats.org/officeDocument/2006/customXml" ds:itemID="{FD4E011B-D574-4A64-AC50-D8564E54DC7F}">
+<ds:datastoreItem xmlns:ds="http://schemas.openxmlformats.org/officeDocument/2006/customXml" ds:itemID="{3121DBFE-3702-41EC-BD5C-C7A2E2321874}">
   <ds:schemaRefs>
     <ds:schemaRef ds:uri="http://schemas.openxmlformats.org/officeDocument/2006/bibliography"/>
   </ds:schemaRefs>

</xml_diff>

<commit_message>
feat: Generación de documentos optimizada con combinaciones de tablas y orden de contenido adecuados
- Se corrigió el orden de tablas, texto e imágenes (Tabla -> Texto -> Imagen)

- Se implementó la combinación de celdas adecuada para tablas para mantener la estructura de la plantilla

- Se agregó el manejo de errores de permisos con notificaciones de Windows

- Se optimizó el rendimiento eliminando los registros de depuración

- Se redujo el uso de memoria y la sobrecarga de la CPU

- Se mejoró el manejo de errores para documentos bloqueados
</commit_message>
<xml_diff>
--- a/templates/base_template.docx
+++ b/templates/base_template.docx
@@ -53,24 +53,6 @@
                 <w:lang w:val="es-AR" w:eastAsia="es-AR"/>
               </w:rPr>
               <w:t>Incidente</w:t>
-            </w:r>
-            <w:r>
-              <w:rPr>
-                <w:rFonts w:ascii="Calibri" w:hAnsi="Calibri" w:cs="Calibri"/>
-                <w:b/>
-                <w:lang w:val="es-MX"/>
-              </w:rPr>
-              <w:t xml:space="preserve"> </w:t>
-            </w:r>
-            <w:r>
-              <w:rPr>
-                <w:rFonts w:ascii="Segoe UI" w:hAnsi="Segoe UI" w:cs="Segoe UI"/>
-                <w:b/>
-                <w:bCs/>
-                <w:color w:val="424242"/>
-                <w:lang w:val="es-AR" w:eastAsia="es-AR"/>
-              </w:rPr>
-              <w:t>01</w:t>
             </w:r>
             <w:r>
               <w:rPr>
@@ -155,8 +137,6 @@
               </w:rPr>
               <w:t>{{STEP_DESC}}</w:t>
             </w:r>
-            <w:bookmarkStart w:id="0" w:name="_GoBack"/>
-            <w:bookmarkEnd w:id="0"/>
           </w:p>
         </w:tc>
       </w:tr>
@@ -458,7 +438,7 @@
           <w:sz w:val="18"/>
           <w:lang w:val="en-US" w:eastAsia="es-AR"/>
         </w:rPr>
-        <w:t>s simply dummy text of the printing and typesetting industry. Lorem Ipsum has been the industry's standard dummy text ever since the 1500s, when an unknown printer took a galley of type and scrambled it to make a type specimen book. It has su</w:t>
+        <w:t>s simply dummy text of the p</w:t>
       </w:r>
       <w:r>
         <w:rPr>
@@ -467,7 +447,25 @@
           <w:sz w:val="18"/>
           <w:lang w:val="en-US" w:eastAsia="es-AR"/>
         </w:rPr>
-        <w:t>rvived not only five centuries.</w:t>
+        <w:t>rinting and typesetting</w:t>
+      </w:r>
+      <w:r>
+        <w:rPr>
+          <w:rFonts w:ascii="Segoe UI" w:hAnsi="Segoe UI" w:cs="Segoe UI"/>
+          <w:color w:val="424242"/>
+          <w:sz w:val="18"/>
+          <w:lang w:val="en-US" w:eastAsia="es-AR"/>
+        </w:rPr>
+        <w:t>. Lorem Ipsum has been the industry's standard d</w:t>
+      </w:r>
+      <w:r>
+        <w:rPr>
+          <w:rFonts w:ascii="Segoe UI" w:hAnsi="Segoe UI" w:cs="Segoe UI"/>
+          <w:color w:val="424242"/>
+          <w:sz w:val="18"/>
+          <w:lang w:val="en-US" w:eastAsia="es-AR"/>
+        </w:rPr>
+        <w:t>ummy text ever since.</w:t>
       </w:r>
     </w:p>
     <w:p>
@@ -523,7 +521,16 @@
           <w:sz w:val="18"/>
           <w:lang w:val="en-US" w:eastAsia="es-AR"/>
         </w:rPr>
-        <w:t>Ipsum passages, and more recently with desktop publishing</w:t>
+        <w:t xml:space="preserve">Ipsum passages </w:t>
+      </w:r>
+      <w:r>
+        <w:rPr>
+          <w:rFonts w:ascii="Segoe UI" w:hAnsi="Segoe UI" w:cs="Segoe UI"/>
+          <w:color w:val="424242"/>
+          <w:sz w:val="18"/>
+          <w:lang w:val="en-US" w:eastAsia="es-AR"/>
+        </w:rPr>
+        <w:t>with desktop publishing</w:t>
       </w:r>
       <w:r>
         <w:rPr>
@@ -558,7 +565,16 @@
           <w:sz w:val="18"/>
           <w:lang w:val="en-US" w:eastAsia="es-AR"/>
         </w:rPr>
-        <w:t>Standard dummy text ever since the 1500s</w:t>
+        <w:t>Standard</w:t>
+      </w:r>
+      <w:r>
+        <w:rPr>
+          <w:rFonts w:ascii="Segoe UI" w:hAnsi="Segoe UI" w:cs="Segoe UI"/>
+          <w:color w:val="424242"/>
+          <w:sz w:val="18"/>
+          <w:lang w:val="en-US" w:eastAsia="es-AR"/>
+        </w:rPr>
+        <w:t xml:space="preserve"> dummy text ever</w:t>
       </w:r>
       <w:r>
         <w:rPr>
@@ -593,7 +609,7 @@
           <w:sz w:val="18"/>
           <w:lang w:val="en-US" w:eastAsia="es-AR"/>
         </w:rPr>
-        <w:t>It was popularised in the 1960s with the release</w:t>
+        <w:t>It was popularis</w:t>
       </w:r>
       <w:r>
         <w:rPr>
@@ -602,7 +618,7 @@
           <w:sz w:val="18"/>
           <w:lang w:val="en-US" w:eastAsia="es-AR"/>
         </w:rPr>
-        <w:t>.</w:t>
+        <w:t>ed in the 1960s.</w:t>
       </w:r>
     </w:p>
     <w:p>
@@ -659,7 +675,25 @@
           <w:sz w:val="18"/>
           <w:lang w:val="en-US" w:eastAsia="es-AR"/>
         </w:rPr>
-        <w:t>It is a long established fact that a reader will be distracted by the readable content of a page when looking at its layout. The point of using Lorem Ipsum is that it has a more-or-less normal distribution</w:t>
+        <w:t>It is a long established fact that a reader will be distracted by the readable content of a page when looking at its layout. The point of using Lorem Ipsu</w:t>
+      </w:r>
+      <w:r>
+        <w:rPr>
+          <w:rFonts w:ascii="Segoe UI" w:hAnsi="Segoe UI" w:cs="Segoe UI"/>
+          <w:color w:val="424242"/>
+          <w:sz w:val="18"/>
+          <w:lang w:val="en-US" w:eastAsia="es-AR"/>
+        </w:rPr>
+        <w:t xml:space="preserve">m is </w:t>
+      </w:r>
+      <w:r>
+        <w:rPr>
+          <w:rFonts w:ascii="Segoe UI" w:hAnsi="Segoe UI" w:cs="Segoe UI"/>
+          <w:color w:val="424242"/>
+          <w:sz w:val="18"/>
+          <w:lang w:val="en-US" w:eastAsia="es-AR"/>
+        </w:rPr>
+        <w:t>normal distribution</w:t>
       </w:r>
       <w:r>
         <w:rPr>
@@ -708,11 +742,11 @@
       <w:pPr>
         <w:numPr>
           <w:ilvl w:val="0"/>
-          <w:numId w:val="18"/>
+          <w:numId w:val="20"/>
         </w:numPr>
         <w:shd w:val="clear" w:color="auto" w:fill="FAFAFA"/>
         <w:spacing w:before="120" w:after="120" w:line="240" w:lineRule="atLeast"/>
-        <w:ind w:left="0"/>
+        <w:contextualSpacing/>
         <w:rPr>
           <w:rFonts w:ascii="Segoe UI" w:hAnsi="Segoe UI" w:cs="Segoe UI"/>
           <w:color w:val="424242"/>
@@ -727,7 +761,7 @@
           <w:sz w:val="18"/>
           <w:lang w:val="en-US" w:eastAsia="es-AR"/>
         </w:rPr>
-        <w:t>There are many variations of passages of Lorem Ipsum </w:t>
+        <w:t xml:space="preserve">There are many variations of passages of Lorem </w:t>
       </w:r>
       <w:r>
         <w:rPr>
@@ -736,18 +770,18 @@
           <w:sz w:val="18"/>
           <w:lang w:val="en-US" w:eastAsia="es-AR"/>
         </w:rPr>
-        <w:t>.</w:t>
+        <w:t>Ipsum.</w:t>
       </w:r>
     </w:p>
     <w:p>
       <w:pPr>
         <w:numPr>
           <w:ilvl w:val="0"/>
-          <w:numId w:val="18"/>
+          <w:numId w:val="20"/>
         </w:numPr>
         <w:shd w:val="clear" w:color="auto" w:fill="FAFAFA"/>
         <w:spacing w:before="120" w:after="120" w:line="240" w:lineRule="atLeast"/>
-        <w:ind w:left="0"/>
+        <w:contextualSpacing/>
         <w:rPr>
           <w:rFonts w:ascii="Segoe UI" w:hAnsi="Segoe UI" w:cs="Segoe UI"/>
           <w:color w:val="424242"/>
@@ -771,8 +805,28 @@
           <w:sz w:val="18"/>
           <w:lang w:val="en-US" w:eastAsia="es-AR"/>
         </w:rPr>
-        <w:t xml:space="preserve">e standard chunk of Lorem Ipsum used </w:t>
+        <w:t>e standard chunk of Lorem Ipsum used</w:t>
       </w:r>
+      <w:r>
+        <w:rPr>
+          <w:rFonts w:ascii="Segoe UI" w:hAnsi="Segoe UI" w:cs="Segoe UI"/>
+          <w:color w:val="424242"/>
+          <w:sz w:val="18"/>
+          <w:lang w:val="en-US" w:eastAsia="es-AR"/>
+        </w:rPr>
+        <w:t>.</w:t>
+      </w:r>
+      <w:r>
+        <w:rPr>
+          <w:rFonts w:ascii="Segoe UI" w:hAnsi="Segoe UI" w:cs="Segoe UI"/>
+          <w:color w:val="424242"/>
+          <w:sz w:val="18"/>
+          <w:lang w:val="en-US" w:eastAsia="es-AR"/>
+        </w:rPr>
+        <w:t xml:space="preserve"> </w:t>
+      </w:r>
+      <w:bookmarkStart w:id="0" w:name="_GoBack"/>
+      <w:bookmarkEnd w:id="0"/>
     </w:p>
     <w:sectPr>
       <w:pgSz w:w="11906" w:h="16838"/>
@@ -825,6 +879,95 @@
 <file path=word/numbering.xml><?xml version="1.0" encoding="utf-8"?>
 <w:numbering xmlns:wpc="http://schemas.microsoft.com/office/word/2010/wordprocessingCanvas" xmlns:mc="http://schemas.openxmlformats.org/markup-compatibility/2006" xmlns:o="urn:schemas-microsoft-com:office:office" xmlns:r="http://schemas.openxmlformats.org/officeDocument/2006/relationships" xmlns:m="http://schemas.openxmlformats.org/officeDocument/2006/math" xmlns:v="urn:schemas-microsoft-com:vml" xmlns:wp14="http://schemas.microsoft.com/office/word/2010/wordprocessingDrawing" xmlns:wp="http://schemas.openxmlformats.org/drawingml/2006/wordprocessingDrawing" xmlns:w10="urn:schemas-microsoft-com:office:word" xmlns:w="http://schemas.openxmlformats.org/wordprocessingml/2006/main" xmlns:w14="http://schemas.microsoft.com/office/word/2010/wordml" xmlns:w15="http://schemas.microsoft.com/office/word/2012/wordml" xmlns:wpg="http://schemas.microsoft.com/office/word/2010/wordprocessingGroup" xmlns:wpi="http://schemas.microsoft.com/office/word/2010/wordprocessingInk" xmlns:wne="http://schemas.microsoft.com/office/word/2006/wordml" xmlns:wps="http://schemas.microsoft.com/office/word/2010/wordprocessingShape" mc:Ignorable="w14 w15 wp14">
   <w:abstractNum w:abstractNumId="0" w15:restartNumberingAfterBreak="0">
+    <w:nsid w:val="01F84715"/>
+    <w:multiLevelType w:val="hybridMultilevel"/>
+    <w:tmpl w:val="843EB036"/>
+    <w:lvl w:ilvl="0" w:tplc="2C0A0001">
+      <w:start w:val="1"/>
+      <w:numFmt w:val="bullet"/>
+      <w:lvlText w:val=""/>
+      <w:lvlJc w:val="left"/>
+      <w:pPr>
+        <w:ind w:left="0" w:hanging="360"/>
+      </w:pPr>
+      <w:rPr>
+        <w:rFonts w:ascii="Symbol" w:hAnsi="Symbol" w:hint="default"/>
+      </w:rPr>
+    </w:lvl>
+    <w:lvl w:ilvl="1" w:tplc="2C0A0019">
+      <w:start w:val="1"/>
+      <w:numFmt w:val="lowerLetter"/>
+      <w:lvlText w:val="%2."/>
+      <w:lvlJc w:val="left"/>
+      <w:pPr>
+        <w:ind w:left="720" w:hanging="360"/>
+      </w:pPr>
+    </w:lvl>
+    <w:lvl w:ilvl="2" w:tplc="2C0A001B" w:tentative="1">
+      <w:start w:val="1"/>
+      <w:numFmt w:val="lowerRoman"/>
+      <w:lvlText w:val="%3."/>
+      <w:lvlJc w:val="right"/>
+      <w:pPr>
+        <w:ind w:left="1440" w:hanging="180"/>
+      </w:pPr>
+    </w:lvl>
+    <w:lvl w:ilvl="3" w:tplc="2C0A000F" w:tentative="1">
+      <w:start w:val="1"/>
+      <w:numFmt w:val="decimal"/>
+      <w:lvlText w:val="%4."/>
+      <w:lvlJc w:val="left"/>
+      <w:pPr>
+        <w:ind w:left="2160" w:hanging="360"/>
+      </w:pPr>
+    </w:lvl>
+    <w:lvl w:ilvl="4" w:tplc="2C0A0019" w:tentative="1">
+      <w:start w:val="1"/>
+      <w:numFmt w:val="lowerLetter"/>
+      <w:lvlText w:val="%5."/>
+      <w:lvlJc w:val="left"/>
+      <w:pPr>
+        <w:ind w:left="2880" w:hanging="360"/>
+      </w:pPr>
+    </w:lvl>
+    <w:lvl w:ilvl="5" w:tplc="2C0A001B" w:tentative="1">
+      <w:start w:val="1"/>
+      <w:numFmt w:val="lowerRoman"/>
+      <w:lvlText w:val="%6."/>
+      <w:lvlJc w:val="right"/>
+      <w:pPr>
+        <w:ind w:left="3600" w:hanging="180"/>
+      </w:pPr>
+    </w:lvl>
+    <w:lvl w:ilvl="6" w:tplc="2C0A000F" w:tentative="1">
+      <w:start w:val="1"/>
+      <w:numFmt w:val="decimal"/>
+      <w:lvlText w:val="%7."/>
+      <w:lvlJc w:val="left"/>
+      <w:pPr>
+        <w:ind w:left="4320" w:hanging="360"/>
+      </w:pPr>
+    </w:lvl>
+    <w:lvl w:ilvl="7" w:tplc="2C0A0019" w:tentative="1">
+      <w:start w:val="1"/>
+      <w:numFmt w:val="lowerLetter"/>
+      <w:lvlText w:val="%8."/>
+      <w:lvlJc w:val="left"/>
+      <w:pPr>
+        <w:ind w:left="5040" w:hanging="360"/>
+      </w:pPr>
+    </w:lvl>
+    <w:lvl w:ilvl="8" w:tplc="2C0A001B" w:tentative="1">
+      <w:start w:val="1"/>
+      <w:numFmt w:val="lowerRoman"/>
+      <w:lvlText w:val="%9."/>
+      <w:lvlJc w:val="right"/>
+      <w:pPr>
+        <w:ind w:left="5760" w:hanging="180"/>
+      </w:pPr>
+    </w:lvl>
+  </w:abstractNum>
+  <w:abstractNum w:abstractNumId="1" w15:restartNumberingAfterBreak="0">
     <w:nsid w:val="044B6CD4"/>
     <w:multiLevelType w:val="multilevel"/>
     <w:tmpl w:val="92565C78"/>
@@ -973,7 +1116,7 @@
       </w:rPr>
     </w:lvl>
   </w:abstractNum>
-  <w:abstractNum w:abstractNumId="1" w15:restartNumberingAfterBreak="0">
+  <w:abstractNum w:abstractNumId="2" w15:restartNumberingAfterBreak="0">
     <w:nsid w:val="086778B5"/>
     <w:multiLevelType w:val="multilevel"/>
     <w:tmpl w:val="149CF3CC"/>
@@ -1122,7 +1265,7 @@
       </w:rPr>
     </w:lvl>
   </w:abstractNum>
-  <w:abstractNum w:abstractNumId="2" w15:restartNumberingAfterBreak="0">
+  <w:abstractNum w:abstractNumId="3" w15:restartNumberingAfterBreak="0">
     <w:nsid w:val="13C76F7A"/>
     <w:multiLevelType w:val="multilevel"/>
     <w:tmpl w:val="E9DA05A4"/>
@@ -1271,7 +1414,7 @@
       </w:rPr>
     </w:lvl>
   </w:abstractNum>
-  <w:abstractNum w:abstractNumId="3" w15:restartNumberingAfterBreak="0">
+  <w:abstractNum w:abstractNumId="4" w15:restartNumberingAfterBreak="0">
     <w:nsid w:val="17513A7F"/>
     <w:multiLevelType w:val="multilevel"/>
     <w:tmpl w:val="C4C68866"/>
@@ -1420,7 +1563,7 @@
       </w:rPr>
     </w:lvl>
   </w:abstractNum>
-  <w:abstractNum w:abstractNumId="4" w15:restartNumberingAfterBreak="0">
+  <w:abstractNum w:abstractNumId="5" w15:restartNumberingAfterBreak="0">
     <w:nsid w:val="19E40153"/>
     <w:multiLevelType w:val="multilevel"/>
     <w:tmpl w:val="15D639C8"/>
@@ -1569,7 +1712,7 @@
       </w:rPr>
     </w:lvl>
   </w:abstractNum>
-  <w:abstractNum w:abstractNumId="5" w15:restartNumberingAfterBreak="0">
+  <w:abstractNum w:abstractNumId="6" w15:restartNumberingAfterBreak="0">
     <w:nsid w:val="217E21BF"/>
     <w:multiLevelType w:val="multilevel"/>
     <w:tmpl w:val="BD446A1E"/>
@@ -1718,7 +1861,7 @@
       </w:rPr>
     </w:lvl>
   </w:abstractNum>
-  <w:abstractNum w:abstractNumId="6" w15:restartNumberingAfterBreak="0">
+  <w:abstractNum w:abstractNumId="7" w15:restartNumberingAfterBreak="0">
     <w:nsid w:val="246C0EB1"/>
     <w:multiLevelType w:val="multilevel"/>
     <w:tmpl w:val="9E5A6FA2"/>
@@ -1867,7 +2010,7 @@
       </w:rPr>
     </w:lvl>
   </w:abstractNum>
-  <w:abstractNum w:abstractNumId="7" w15:restartNumberingAfterBreak="0">
+  <w:abstractNum w:abstractNumId="8" w15:restartNumberingAfterBreak="0">
     <w:nsid w:val="250A2A3E"/>
     <w:multiLevelType w:val="multilevel"/>
     <w:tmpl w:val="A3FC9000"/>
@@ -2016,7 +2159,7 @@
       </w:rPr>
     </w:lvl>
   </w:abstractNum>
-  <w:abstractNum w:abstractNumId="8" w15:restartNumberingAfterBreak="0">
+  <w:abstractNum w:abstractNumId="9" w15:restartNumberingAfterBreak="0">
     <w:nsid w:val="28690243"/>
     <w:multiLevelType w:val="hybridMultilevel"/>
     <w:tmpl w:val="0788269A"/>
@@ -2128,7 +2271,7 @@
       </w:rPr>
     </w:lvl>
   </w:abstractNum>
-  <w:abstractNum w:abstractNumId="9" w15:restartNumberingAfterBreak="0">
+  <w:abstractNum w:abstractNumId="10" w15:restartNumberingAfterBreak="0">
     <w:nsid w:val="2FAA43A0"/>
     <w:multiLevelType w:val="multilevel"/>
     <w:tmpl w:val="21422CF4"/>
@@ -2277,7 +2420,7 @@
       </w:rPr>
     </w:lvl>
   </w:abstractNum>
-  <w:abstractNum w:abstractNumId="10" w15:restartNumberingAfterBreak="0">
+  <w:abstractNum w:abstractNumId="11" w15:restartNumberingAfterBreak="0">
     <w:nsid w:val="56CF042F"/>
     <w:multiLevelType w:val="multilevel"/>
     <w:tmpl w:val="42E6FF52"/>
@@ -2426,7 +2569,7 @@
       </w:rPr>
     </w:lvl>
   </w:abstractNum>
-  <w:abstractNum w:abstractNumId="11" w15:restartNumberingAfterBreak="0">
+  <w:abstractNum w:abstractNumId="12" w15:restartNumberingAfterBreak="0">
     <w:nsid w:val="5E0D5213"/>
     <w:multiLevelType w:val="multilevel"/>
     <w:tmpl w:val="F9A6FD98"/>
@@ -2575,7 +2718,7 @@
       </w:rPr>
     </w:lvl>
   </w:abstractNum>
-  <w:abstractNum w:abstractNumId="12" w15:restartNumberingAfterBreak="0">
+  <w:abstractNum w:abstractNumId="13" w15:restartNumberingAfterBreak="0">
     <w:nsid w:val="62146ED1"/>
     <w:multiLevelType w:val="multilevel"/>
     <w:tmpl w:val="23FE4970"/>
@@ -2724,7 +2867,7 @@
       </w:rPr>
     </w:lvl>
   </w:abstractNum>
-  <w:abstractNum w:abstractNumId="13" w15:restartNumberingAfterBreak="0">
+  <w:abstractNum w:abstractNumId="14" w15:restartNumberingAfterBreak="0">
     <w:nsid w:val="6BA27269"/>
     <w:multiLevelType w:val="multilevel"/>
     <w:tmpl w:val="FAAE7C92"/>
@@ -2873,7 +3016,7 @@
       </w:rPr>
     </w:lvl>
   </w:abstractNum>
-  <w:abstractNum w:abstractNumId="14" w15:restartNumberingAfterBreak="0">
+  <w:abstractNum w:abstractNumId="15" w15:restartNumberingAfterBreak="0">
     <w:nsid w:val="6BC41232"/>
     <w:multiLevelType w:val="multilevel"/>
     <w:tmpl w:val="67663028"/>
@@ -3022,7 +3165,7 @@
       </w:rPr>
     </w:lvl>
   </w:abstractNum>
-  <w:abstractNum w:abstractNumId="15" w15:restartNumberingAfterBreak="0">
+  <w:abstractNum w:abstractNumId="16" w15:restartNumberingAfterBreak="0">
     <w:nsid w:val="70471C98"/>
     <w:multiLevelType w:val="hybridMultilevel"/>
     <w:tmpl w:val="E8EAFF98"/>
@@ -3111,7 +3254,7 @@
       </w:pPr>
     </w:lvl>
   </w:abstractNum>
-  <w:abstractNum w:abstractNumId="16" w15:restartNumberingAfterBreak="0">
+  <w:abstractNum w:abstractNumId="17" w15:restartNumberingAfterBreak="0">
     <w:nsid w:val="70956490"/>
     <w:multiLevelType w:val="multilevel"/>
     <w:tmpl w:val="58228BBA"/>
@@ -3260,7 +3403,7 @@
       </w:rPr>
     </w:lvl>
   </w:abstractNum>
-  <w:abstractNum w:abstractNumId="17" w15:restartNumberingAfterBreak="0">
+  <w:abstractNum w:abstractNumId="18" w15:restartNumberingAfterBreak="0">
     <w:nsid w:val="7C325F0B"/>
     <w:multiLevelType w:val="multilevel"/>
     <w:tmpl w:val="C3DEB256"/>
@@ -3409,7 +3552,7 @@
       </w:rPr>
     </w:lvl>
   </w:abstractNum>
-  <w:abstractNum w:abstractNumId="18" w15:restartNumberingAfterBreak="0">
+  <w:abstractNum w:abstractNumId="19" w15:restartNumberingAfterBreak="0">
     <w:nsid w:val="7CD37ED1"/>
     <w:multiLevelType w:val="multilevel"/>
     <w:tmpl w:val="CECCE92A"/>
@@ -3559,61 +3702,64 @@
     </w:lvl>
   </w:abstractNum>
   <w:num w:numId="1">
+    <w:abstractNumId w:val="9"/>
+  </w:num>
+  <w:num w:numId="2">
+    <w:abstractNumId w:val="1"/>
+  </w:num>
+  <w:num w:numId="3">
+    <w:abstractNumId w:val="15"/>
+  </w:num>
+  <w:num w:numId="4">
+    <w:abstractNumId w:val="10"/>
+  </w:num>
+  <w:num w:numId="5">
     <w:abstractNumId w:val="8"/>
   </w:num>
-  <w:num w:numId="2">
-    <w:abstractNumId w:val="0"/>
+  <w:num w:numId="6">
+    <w:abstractNumId w:val="18"/>
   </w:num>
-  <w:num w:numId="3">
+  <w:num w:numId="7">
+    <w:abstractNumId w:val="3"/>
+  </w:num>
+  <w:num w:numId="8">
+    <w:abstractNumId w:val="12"/>
+  </w:num>
+  <w:num w:numId="9">
+    <w:abstractNumId w:val="4"/>
+  </w:num>
+  <w:num w:numId="10">
+    <w:abstractNumId w:val="17"/>
+  </w:num>
+  <w:num w:numId="11">
     <w:abstractNumId w:val="14"/>
   </w:num>
-  <w:num w:numId="4">
-    <w:abstractNumId w:val="9"/>
+  <w:num w:numId="12">
+    <w:abstractNumId w:val="13"/>
   </w:num>
-  <w:num w:numId="5">
+  <w:num w:numId="13">
+    <w:abstractNumId w:val="6"/>
+  </w:num>
+  <w:num w:numId="14">
+    <w:abstractNumId w:val="5"/>
+  </w:num>
+  <w:num w:numId="15">
+    <w:abstractNumId w:val="19"/>
+  </w:num>
+  <w:num w:numId="16">
+    <w:abstractNumId w:val="2"/>
+  </w:num>
+  <w:num w:numId="17">
     <w:abstractNumId w:val="7"/>
   </w:num>
-  <w:num w:numId="6">
-    <w:abstractNumId w:val="17"/>
-  </w:num>
-  <w:num w:numId="7">
-    <w:abstractNumId w:val="2"/>
-  </w:num>
-  <w:num w:numId="8">
+  <w:num w:numId="18">
     <w:abstractNumId w:val="11"/>
   </w:num>
-  <w:num w:numId="9">
-    <w:abstractNumId w:val="3"/>
-  </w:num>
-  <w:num w:numId="10">
+  <w:num w:numId="19">
     <w:abstractNumId w:val="16"/>
   </w:num>
-  <w:num w:numId="11">
-    <w:abstractNumId w:val="13"/>
-  </w:num>
-  <w:num w:numId="12">
-    <w:abstractNumId w:val="12"/>
-  </w:num>
-  <w:num w:numId="13">
-    <w:abstractNumId w:val="5"/>
-  </w:num>
-  <w:num w:numId="14">
-    <w:abstractNumId w:val="4"/>
-  </w:num>
-  <w:num w:numId="15">
-    <w:abstractNumId w:val="18"/>
-  </w:num>
-  <w:num w:numId="16">
-    <w:abstractNumId w:val="1"/>
-  </w:num>
-  <w:num w:numId="17">
-    <w:abstractNumId w:val="6"/>
-  </w:num>
-  <w:num w:numId="18">
-    <w:abstractNumId w:val="10"/>
-  </w:num>
-  <w:num w:numId="19">
-    <w:abstractNumId w:val="15"/>
+  <w:num w:numId="20">
+    <w:abstractNumId w:val="0"/>
   </w:num>
 </w:numbering>
 </file>
@@ -4739,7 +4885,7 @@
 </file>
 
 <file path=customXml/itemProps1.xml><?xml version="1.0" encoding="utf-8"?>
-<ds:datastoreItem xmlns:ds="http://schemas.openxmlformats.org/officeDocument/2006/customXml" ds:itemID="{3121DBFE-3702-41EC-BD5C-C7A2E2321874}">
+<ds:datastoreItem xmlns:ds="http://schemas.openxmlformats.org/officeDocument/2006/customXml" ds:itemID="{7964DDA3-83BB-4539-A885-89AFD4271CD3}">
   <ds:schemaRefs>
     <ds:schemaRef ds:uri="http://schemas.openxmlformats.org/officeDocument/2006/bibliography"/>
   </ds:schemaRefs>

</xml_diff>